<commit_message>
caption training model added
</commit_message>
<xml_diff>
--- a/doc/Project Summary.docx
+++ b/doc/Project Summary.docx
@@ -3,231 +3,600 @@
 <w:document xmlns:wpc="http://schemas.microsoft.com/office/word/2010/wordprocessingCanvas" xmlns:cx="http://schemas.microsoft.com/office/drawing/2014/chartex" xmlns:cx1="http://schemas.microsoft.com/office/drawing/2015/9/8/chartex" xmlns:cx2="http://schemas.microsoft.com/office/drawing/2015/10/21/chartex" xmlns:cx3="http://schemas.microsoft.com/office/drawing/2016/5/9/chartex" xmlns:cx4="http://schemas.microsoft.com/office/drawing/2016/5/10/chartex" xmlns:cx5="http://schemas.microsoft.com/office/drawing/2016/5/11/chartex" xmlns:cx6="http://schemas.microsoft.com/office/drawing/2016/5/12/chartex" xmlns:cx7="http://schemas.microsoft.com/office/drawing/2016/5/13/chartex" xmlns:cx8="http://schemas.microsoft.com/office/drawing/2016/5/14/chartex" xmlns:mc="http://schemas.openxmlformats.org/markup-compatibility/2006" xmlns:aink="http://schemas.microsoft.com/office/drawing/2016/ink" xmlns:am3d="http://schemas.microsoft.com/office/drawing/2017/model3d" xmlns:o="urn:schemas-microsoft-com:office:office" xmlns:r="http://schemas.openxmlformats.org/officeDocument/2006/relationships" xmlns:m="http://schemas.openxmlformats.org/officeDocument/2006/math" xmlns:v="urn:schemas-microsoft-com:vml" xmlns:wp14="http://schemas.microsoft.com/office/word/2010/wordprocessingDrawing" xmlns:wp="http://schemas.openxmlformats.org/drawingml/2006/wordprocessingDrawing" xmlns:w10="urn:schemas-microsoft-com:office:word" xmlns:w="http://schemas.openxmlformats.org/wordprocessingml/2006/main" xmlns:w14="http://schemas.microsoft.com/office/word/2010/wordml" xmlns:w15="http://schemas.microsoft.com/office/word/2012/wordml" xmlns:w16cid="http://schemas.microsoft.com/office/word/2016/wordml/cid" xmlns:w16se="http://schemas.microsoft.com/office/word/2015/wordml/symex" xmlns:wpg="http://schemas.microsoft.com/office/word/2010/wordprocessingGroup" xmlns:wpi="http://schemas.microsoft.com/office/word/2010/wordprocessingInk" xmlns:wne="http://schemas.microsoft.com/office/word/2006/wordml" xmlns:wps="http://schemas.microsoft.com/office/word/2010/wordprocessingShape" mc:Ignorable="w14 w15 w16se w16cid wp14">
   <w:body>
     <w:p>
-      <w:bookmarkStart w:id="0" w:name="_GoBack"/>
-      <w:r>
-        <w:t>You are Defined by Social Media?</w:t>
-      </w:r>
-    </w:p>
-    <w:p>
-      <w:r>
-        <w:t xml:space="preserve">Social media today, for many, is the predominant way of interacting with people, and receiving and sharing information. People are uploading their most personal, and intimate moments via photos, and videos, and it has become the go-to platform for communicating and documenting them. According to a survey by Global Web Index, in 2018, internet users were spending an average of 2 hours and 22 minutes per day on social networking and messaging platforms. This is an increase of 57% from 2012, when the average usage rate was at 1 hour and 30 minutes; And this is a trend heading upwards. </w:t>
-      </w:r>
-    </w:p>
-    <w:p>
-      <w:r>
-        <w:t xml:space="preserve">One major social media platform is Instagram; it is the largest photo sharing site in the world. It’s estimated that 35 percent of American adults have an account with over a billion active users globally. Every post consists of photo(s) or video(s) along with some caption and keywords which documents a </w:t>
+      <w:r>
+        <w:t xml:space="preserve">Title: Understanding </w:t>
+      </w:r>
+      <w:r>
+        <w:t xml:space="preserve">You </w:t>
+      </w:r>
+      <w:r>
+        <w:t xml:space="preserve">through your </w:t>
+      </w:r>
+      <w:r>
+        <w:t>Instagram</w:t>
+      </w:r>
+      <w:r>
+        <w:t xml:space="preserve"> – Transferring </w:t>
+      </w:r>
+      <w:r>
+        <w:t xml:space="preserve">artificially </w:t>
+      </w:r>
+      <w:r>
+        <w:t>generated image captions to personal description.</w:t>
+      </w:r>
+    </w:p>
+    <w:p>
+      <w:pPr>
+        <w:rPr>
+          <w:rFonts w:ascii="Segoe UI" w:eastAsia="Times New Roman" w:hAnsi="Segoe UI" w:cs="Segoe UI"/>
+          <w:color w:val="24292E"/>
+          <w:sz w:val="24"/>
+          <w:szCs w:val="24"/>
+        </w:rPr>
+      </w:pPr>
+      <w:r>
+        <w:rPr>
+          <w:rFonts w:ascii="Segoe UI" w:eastAsia="Times New Roman" w:hAnsi="Segoe UI" w:cs="Segoe UI"/>
+          <w:color w:val="24292E"/>
+          <w:sz w:val="24"/>
+          <w:szCs w:val="24"/>
+        </w:rPr>
+        <w:t xml:space="preserve">Social media today, for many, is the predominant way of interaction, and receiving and sharing of information with others. People are uploading their most personal, and intimate moments via photos, and videos, and it has become the go-to medium for communicating and documenting </w:t>
+      </w:r>
+      <w:proofErr w:type="spellStart"/>
+      <w:r>
+        <w:rPr>
+          <w:rFonts w:ascii="Segoe UI" w:eastAsia="Times New Roman" w:hAnsi="Segoe UI" w:cs="Segoe UI"/>
+          <w:color w:val="24292E"/>
+          <w:sz w:val="24"/>
+          <w:szCs w:val="24"/>
+        </w:rPr>
+        <w:t>apsects</w:t>
+      </w:r>
+      <w:proofErr w:type="spellEnd"/>
+      <w:r>
+        <w:rPr>
+          <w:rFonts w:ascii="Segoe UI" w:eastAsia="Times New Roman" w:hAnsi="Segoe UI" w:cs="Segoe UI"/>
+          <w:color w:val="24292E"/>
+          <w:sz w:val="24"/>
+          <w:szCs w:val="24"/>
+        </w:rPr>
+        <w:t xml:space="preserve"> of one's life. According to a survey by Global Web Index, in 2018, internet users were spending an average of 2 hours and 22 minutes per day on social networking and messaging platforms. This is an increase of 57% from 2012, when the average usage rate was at 1 hour and 30 minutes. One major social media platform is Instagram; it is the largest photo sharing site in the world. It’s estimated that 35 percent of American adults have an account with over a billion active users globally. Every post consists of photo(s) or video(s) along with some caption and keywords which documents a </w:t>
       </w:r>
       <w:proofErr w:type="gramStart"/>
       <w:r>
+        <w:rPr>
+          <w:rFonts w:ascii="Segoe UI" w:eastAsia="Times New Roman" w:hAnsi="Segoe UI" w:cs="Segoe UI"/>
+          <w:color w:val="24292E"/>
+          <w:sz w:val="24"/>
+          <w:szCs w:val="24"/>
+        </w:rPr>
         <w:t>particular sentiment</w:t>
       </w:r>
       <w:proofErr w:type="gramEnd"/>
       <w:r>
-        <w:t xml:space="preserve"> or event. Individuals lean to posting contents that are generally associated with personal interests, values or specific industries such as fashion, fitness, travel, food, music, politics, etc.  Thus, every post gives a purview of the person. With its popularity along with the advance of digital technology and production, average person can now produce high quality media at high frequencies. The aim of this work is to analyze individual’s characteristic and behavior from the collection of their media data.</w:t>
-      </w:r>
-    </w:p>
-    <w:p>
-      <w:r>
-        <w:t xml:space="preserve">There is a deep rich information in images and videos, but the data is high dimensional. And most of posts on social networks hardily contain high-level descriptions. Hence, </w:t>
-      </w:r>
-      <w:r>
-        <w:t>contextualization</w:t>
-      </w:r>
-      <w:r>
-        <w:t xml:space="preserve"> of </w:t>
-      </w:r>
-      <w:r>
-        <w:t xml:space="preserve">every </w:t>
-      </w:r>
-      <w:r>
-        <w:t xml:space="preserve">posts </w:t>
-      </w:r>
-      <w:r>
-        <w:t>needs</w:t>
-      </w:r>
-      <w:r>
-        <w:t xml:space="preserve"> to</w:t>
-      </w:r>
-      <w:r>
-        <w:t xml:space="preserve"> be made, defining specific feature that is relevant to defining individual characters</w:t>
-      </w:r>
-      <w:r>
+        <w:rPr>
+          <w:rFonts w:ascii="Segoe UI" w:eastAsia="Times New Roman" w:hAnsi="Segoe UI" w:cs="Segoe UI"/>
+          <w:color w:val="24292E"/>
+          <w:sz w:val="24"/>
+          <w:szCs w:val="24"/>
+        </w:rPr>
+        <w:t xml:space="preserve"> or event. Individuals lean towards posting contents that are generally associated with personal interests, values or specific industries such as fashion, fitness, travel, food, music, politics, etc.  Thus, every post gives a purview of the poster. With its popularity along with the advance of digital technology and media production, average person can now produce high quality media at high frequencies. This means that there is an abundance of data points to analyze the characteristics of many users. The aim of this work is to build a computation model that would perform a mid-to-high level characterization of a person's life from only the </w:t>
+      </w:r>
+      <w:r>
+        <w:rPr>
+          <w:rFonts w:ascii="Segoe UI" w:eastAsia="Times New Roman" w:hAnsi="Segoe UI" w:cs="Segoe UI"/>
+          <w:color w:val="24292E"/>
+          <w:sz w:val="24"/>
+          <w:szCs w:val="24"/>
+        </w:rPr>
+        <w:t>Instagram</w:t>
+      </w:r>
+      <w:r>
+        <w:rPr>
+          <w:rFonts w:ascii="Segoe UI" w:eastAsia="Times New Roman" w:hAnsi="Segoe UI" w:cs="Segoe UI"/>
+          <w:color w:val="24292E"/>
+          <w:sz w:val="24"/>
+          <w:szCs w:val="24"/>
+        </w:rPr>
+        <w:t xml:space="preserve"> posts.</w:t>
+      </w:r>
+    </w:p>
+    <w:p>
+      <w:pPr>
+        <w:rPr>
+          <w:rFonts w:ascii="Segoe UI" w:eastAsia="Times New Roman" w:hAnsi="Segoe UI" w:cs="Segoe UI"/>
+          <w:color w:val="24292E"/>
+          <w:sz w:val="24"/>
+          <w:szCs w:val="24"/>
+        </w:rPr>
+      </w:pPr>
+    </w:p>
+    <w:p>
+      <w:pPr>
+        <w:rPr>
+          <w:rFonts w:ascii="Segoe UI" w:eastAsia="Times New Roman" w:hAnsi="Segoe UI" w:cs="Segoe UI"/>
+          <w:color w:val="24292E"/>
+          <w:sz w:val="24"/>
+          <w:szCs w:val="24"/>
+        </w:rPr>
+      </w:pPr>
+      <w:r>
+        <w:rPr>
+          <w:rFonts w:ascii="Segoe UI" w:eastAsia="Times New Roman" w:hAnsi="Segoe UI" w:cs="Segoe UI"/>
+          <w:color w:val="24292E"/>
+          <w:sz w:val="24"/>
+          <w:szCs w:val="24"/>
+        </w:rPr>
+        <w:t xml:space="preserve">There is a deep rich information in </w:t>
+      </w:r>
+      <w:r>
+        <w:rPr>
+          <w:rFonts w:ascii="Segoe UI" w:eastAsia="Times New Roman" w:hAnsi="Segoe UI" w:cs="Segoe UI"/>
+          <w:color w:val="24292E"/>
+          <w:sz w:val="24"/>
+          <w:szCs w:val="24"/>
+        </w:rPr>
+        <w:t xml:space="preserve">social media </w:t>
+      </w:r>
+      <w:r>
+        <w:rPr>
+          <w:rFonts w:ascii="Segoe UI" w:eastAsia="Times New Roman" w:hAnsi="Segoe UI" w:cs="Segoe UI"/>
+          <w:color w:val="24292E"/>
+          <w:sz w:val="24"/>
+          <w:szCs w:val="24"/>
+        </w:rPr>
+        <w:t>images and videos, but the data is high dimensional</w:t>
+      </w:r>
+      <w:r>
+        <w:rPr>
+          <w:rFonts w:ascii="Segoe UI" w:eastAsia="Times New Roman" w:hAnsi="Segoe UI" w:cs="Segoe UI"/>
+          <w:color w:val="24292E"/>
+          <w:sz w:val="24"/>
+          <w:szCs w:val="24"/>
+        </w:rPr>
+        <w:t xml:space="preserve"> and complex which contains </w:t>
+      </w:r>
+      <w:r>
+        <w:rPr>
+          <w:rFonts w:ascii="Segoe UI" w:eastAsia="Times New Roman" w:hAnsi="Segoe UI" w:cs="Segoe UI"/>
+          <w:color w:val="24292E"/>
+          <w:sz w:val="24"/>
+          <w:szCs w:val="24"/>
+        </w:rPr>
+        <w:t xml:space="preserve">a lot about </w:t>
+      </w:r>
+      <w:r>
+        <w:rPr>
+          <w:rFonts w:ascii="Segoe UI" w:eastAsia="Times New Roman" w:hAnsi="Segoe UI" w:cs="Segoe UI"/>
+          <w:color w:val="24292E"/>
+          <w:sz w:val="24"/>
+          <w:szCs w:val="24"/>
+        </w:rPr>
+        <w:t>the person that a simple classification algorithm cannot output. And m</w:t>
+      </w:r>
+      <w:r>
+        <w:rPr>
+          <w:rFonts w:ascii="Segoe UI" w:eastAsia="Times New Roman" w:hAnsi="Segoe UI" w:cs="Segoe UI"/>
+          <w:color w:val="24292E"/>
+          <w:sz w:val="24"/>
+          <w:szCs w:val="24"/>
+        </w:rPr>
+        <w:t xml:space="preserve">ost of posts on social networks hardily contain </w:t>
+      </w:r>
+      <w:r>
+        <w:rPr>
+          <w:rFonts w:ascii="Segoe UI" w:eastAsia="Times New Roman" w:hAnsi="Segoe UI" w:cs="Segoe UI"/>
+          <w:color w:val="24292E"/>
+          <w:sz w:val="24"/>
+          <w:szCs w:val="24"/>
+        </w:rPr>
+        <w:t xml:space="preserve">detailed </w:t>
+      </w:r>
+      <w:r>
+        <w:rPr>
+          <w:rFonts w:ascii="Segoe UI" w:eastAsia="Times New Roman" w:hAnsi="Segoe UI" w:cs="Segoe UI"/>
+          <w:color w:val="24292E"/>
+          <w:sz w:val="24"/>
+          <w:szCs w:val="24"/>
+        </w:rPr>
+        <w:t>descriptions</w:t>
+      </w:r>
+      <w:r>
+        <w:rPr>
+          <w:rFonts w:ascii="Segoe UI" w:eastAsia="Times New Roman" w:hAnsi="Segoe UI" w:cs="Segoe UI"/>
+          <w:color w:val="24292E"/>
+          <w:sz w:val="24"/>
+          <w:szCs w:val="24"/>
+        </w:rPr>
+        <w:t xml:space="preserve"> of the image</w:t>
+      </w:r>
+      <w:r>
+        <w:rPr>
+          <w:rFonts w:ascii="Segoe UI" w:eastAsia="Times New Roman" w:hAnsi="Segoe UI" w:cs="Segoe UI"/>
+          <w:color w:val="24292E"/>
+          <w:sz w:val="24"/>
+          <w:szCs w:val="24"/>
+        </w:rPr>
+        <w:t>.</w:t>
+      </w:r>
+      <w:r>
+        <w:rPr>
+          <w:rFonts w:ascii="Segoe UI" w:eastAsia="Times New Roman" w:hAnsi="Segoe UI" w:cs="Segoe UI"/>
+          <w:color w:val="24292E"/>
+          <w:sz w:val="24"/>
+          <w:szCs w:val="24"/>
+        </w:rPr>
+        <w:t xml:space="preserve"> </w:t>
+      </w:r>
+      <w:r>
+        <w:rPr>
+          <w:rFonts w:ascii="Segoe UI" w:eastAsia="Times New Roman" w:hAnsi="Segoe UI" w:cs="Segoe UI"/>
+          <w:color w:val="24292E"/>
+          <w:sz w:val="24"/>
+          <w:szCs w:val="24"/>
+        </w:rPr>
+        <w:t>Widely used image recognition models like the convolutional neural networks (CNNs) are excellent in labeling images</w:t>
+      </w:r>
+      <w:r>
+        <w:rPr>
+          <w:rFonts w:ascii="Segoe UI" w:eastAsia="Times New Roman" w:hAnsi="Segoe UI" w:cs="Segoe UI"/>
+          <w:color w:val="24292E"/>
+          <w:sz w:val="24"/>
+          <w:szCs w:val="24"/>
+        </w:rPr>
+        <w:t>,</w:t>
+      </w:r>
+      <w:r>
+        <w:rPr>
+          <w:rFonts w:ascii="Segoe UI" w:eastAsia="Times New Roman" w:hAnsi="Segoe UI" w:cs="Segoe UI"/>
+          <w:color w:val="24292E"/>
+          <w:sz w:val="24"/>
+          <w:szCs w:val="24"/>
+        </w:rPr>
+        <w:t xml:space="preserve"> </w:t>
+      </w:r>
+      <w:r>
+        <w:rPr>
+          <w:rFonts w:ascii="Segoe UI" w:eastAsia="Times New Roman" w:hAnsi="Segoe UI" w:cs="Segoe UI"/>
+          <w:color w:val="24292E"/>
+          <w:sz w:val="24"/>
+          <w:szCs w:val="24"/>
+        </w:rPr>
+        <w:t>yet</w:t>
+      </w:r>
+      <w:r>
+        <w:rPr>
+          <w:rFonts w:ascii="Segoe UI" w:eastAsia="Times New Roman" w:hAnsi="Segoe UI" w:cs="Segoe UI"/>
+          <w:color w:val="24292E"/>
+          <w:sz w:val="24"/>
+          <w:szCs w:val="24"/>
+        </w:rPr>
+        <w:t xml:space="preserve"> it falls short in contextualizing and summarizing the image</w:t>
+      </w:r>
+      <w:r>
+        <w:rPr>
+          <w:rFonts w:ascii="Segoe UI" w:eastAsia="Times New Roman" w:hAnsi="Segoe UI" w:cs="Segoe UI"/>
+          <w:color w:val="24292E"/>
+          <w:sz w:val="24"/>
+          <w:szCs w:val="24"/>
+        </w:rPr>
+        <w:t xml:space="preserve"> on its own</w:t>
+      </w:r>
+      <w:r>
+        <w:rPr>
+          <w:rFonts w:ascii="Segoe UI" w:eastAsia="Times New Roman" w:hAnsi="Segoe UI" w:cs="Segoe UI"/>
+          <w:color w:val="24292E"/>
+          <w:sz w:val="24"/>
+          <w:szCs w:val="24"/>
+        </w:rPr>
         <w:t xml:space="preserve">. </w:t>
       </w:r>
       <w:r>
-        <w:t>First</w:t>
-      </w:r>
-      <w:r>
-        <w:t>, we</w:t>
-      </w:r>
-      <w:r>
-        <w:t xml:space="preserve"> need to </w:t>
-      </w:r>
-      <w:r>
-        <w:t xml:space="preserve">define feature space that is sensible for </w:t>
-      </w:r>
-      <w:r>
-        <w:t>characterizing individual posts</w:t>
-      </w:r>
-      <w:r>
+        <w:rPr>
+          <w:rFonts w:ascii="Segoe UI" w:eastAsia="Times New Roman" w:hAnsi="Segoe UI" w:cs="Segoe UI"/>
+          <w:color w:val="24292E"/>
+          <w:sz w:val="24"/>
+          <w:szCs w:val="24"/>
+        </w:rPr>
+        <w:t>To address, the solution is to generate captioning an image using a combination of CNN and recurrent neural network with pre labeled images with captions. The caption may provide greater</w:t>
+      </w:r>
+      <w:r>
+        <w:rPr>
+          <w:rFonts w:ascii="Segoe UI" w:eastAsia="Times New Roman" w:hAnsi="Segoe UI" w:cs="Segoe UI"/>
+          <w:color w:val="24292E"/>
+          <w:sz w:val="24"/>
+          <w:szCs w:val="24"/>
+        </w:rPr>
+        <w:t xml:space="preserve"> contextual summary of image</w:t>
+      </w:r>
+      <w:r>
+        <w:rPr>
+          <w:rFonts w:ascii="Segoe UI" w:eastAsia="Times New Roman" w:hAnsi="Segoe UI" w:cs="Segoe UI"/>
+          <w:color w:val="24292E"/>
+          <w:sz w:val="24"/>
+          <w:szCs w:val="24"/>
+        </w:rPr>
+        <w:t xml:space="preserve">, and I predict that having a robust and informative </w:t>
+      </w:r>
+      <w:r>
+        <w:rPr>
+          <w:rFonts w:ascii="Segoe UI" w:eastAsia="Times New Roman" w:hAnsi="Segoe UI" w:cs="Segoe UI"/>
+          <w:color w:val="24292E"/>
+          <w:sz w:val="24"/>
+          <w:szCs w:val="24"/>
+        </w:rPr>
+        <w:t>feature</w:t>
+      </w:r>
+      <w:r>
+        <w:rPr>
+          <w:rFonts w:ascii="Segoe UI" w:eastAsia="Times New Roman" w:hAnsi="Segoe UI" w:cs="Segoe UI"/>
+          <w:color w:val="24292E"/>
+          <w:sz w:val="24"/>
+          <w:szCs w:val="24"/>
+        </w:rPr>
+        <w:t xml:space="preserve"> is sensible for characterizing individual posts. </w:t>
+      </w:r>
+      <w:r>
+        <w:rPr>
+          <w:rFonts w:ascii="Segoe UI" w:eastAsia="Times New Roman" w:hAnsi="Segoe UI" w:cs="Segoe UI"/>
+          <w:color w:val="24292E"/>
+          <w:sz w:val="24"/>
+          <w:szCs w:val="24"/>
+        </w:rPr>
+        <w:t xml:space="preserve">Most of the work in this project will focus on creating an intensive </w:t>
+      </w:r>
+      <w:r>
+        <w:rPr>
+          <w:rFonts w:ascii="Segoe UI" w:eastAsia="Times New Roman" w:hAnsi="Segoe UI" w:cs="Segoe UI"/>
+          <w:color w:val="24292E"/>
+          <w:sz w:val="24"/>
+          <w:szCs w:val="24"/>
+        </w:rPr>
+        <w:t>image labeling framework using pretrained CNN</w:t>
+      </w:r>
+      <w:r>
+        <w:rPr>
+          <w:rFonts w:ascii="Segoe UI" w:eastAsia="Times New Roman" w:hAnsi="Segoe UI" w:cs="Segoe UI"/>
+          <w:color w:val="24292E"/>
+          <w:sz w:val="24"/>
+          <w:szCs w:val="24"/>
+        </w:rPr>
+        <w:t>s in conjunction recurrent models</w:t>
+      </w:r>
+      <w:r>
+        <w:rPr>
+          <w:rFonts w:ascii="Segoe UI" w:eastAsia="Times New Roman" w:hAnsi="Segoe UI" w:cs="Segoe UI"/>
+          <w:color w:val="24292E"/>
+          <w:sz w:val="24"/>
+          <w:szCs w:val="24"/>
+        </w:rPr>
+        <w:t>.</w:t>
+      </w:r>
+      <w:r>
+        <w:rPr>
+          <w:rFonts w:ascii="Segoe UI" w:eastAsia="Times New Roman" w:hAnsi="Segoe UI" w:cs="Segoe UI"/>
+          <w:color w:val="24292E"/>
+          <w:sz w:val="24"/>
+          <w:szCs w:val="24"/>
+        </w:rPr>
+        <w:t xml:space="preserve"> Moreover,</w:t>
+      </w:r>
+      <w:r>
+        <w:rPr>
+          <w:rFonts w:ascii="Segoe UI" w:eastAsia="Times New Roman" w:hAnsi="Segoe UI" w:cs="Segoe UI"/>
+          <w:color w:val="24292E"/>
+          <w:sz w:val="24"/>
+          <w:szCs w:val="24"/>
+        </w:rPr>
+        <w:t xml:space="preserve"> </w:t>
+      </w:r>
+      <w:r>
+        <w:rPr>
+          <w:rFonts w:ascii="Segoe UI" w:eastAsia="Times New Roman" w:hAnsi="Segoe UI" w:cs="Segoe UI"/>
+          <w:color w:val="24292E"/>
+          <w:sz w:val="24"/>
+          <w:szCs w:val="24"/>
+        </w:rPr>
+        <w:t>c</w:t>
+      </w:r>
+      <w:r>
+        <w:rPr>
+          <w:rFonts w:ascii="Segoe UI" w:eastAsia="Times New Roman" w:hAnsi="Segoe UI" w:cs="Segoe UI"/>
+          <w:color w:val="24292E"/>
+          <w:sz w:val="24"/>
+          <w:szCs w:val="24"/>
+        </w:rPr>
+        <w:t xml:space="preserve">omplementary and </w:t>
+      </w:r>
+      <w:proofErr w:type="gramStart"/>
+      <w:r>
+        <w:rPr>
+          <w:rFonts w:ascii="Segoe UI" w:eastAsia="Times New Roman" w:hAnsi="Segoe UI" w:cs="Segoe UI"/>
+          <w:color w:val="24292E"/>
+          <w:sz w:val="24"/>
+          <w:szCs w:val="24"/>
+        </w:rPr>
+        <w:t>similar to</w:t>
+      </w:r>
+      <w:proofErr w:type="gramEnd"/>
+      <w:r>
+        <w:rPr>
+          <w:rFonts w:ascii="Segoe UI" w:eastAsia="Times New Roman" w:hAnsi="Segoe UI" w:cs="Segoe UI"/>
+          <w:color w:val="24292E"/>
+          <w:sz w:val="24"/>
+          <w:szCs w:val="24"/>
+        </w:rPr>
+        <w:t xml:space="preserve"> visual content analysis</w:t>
+      </w:r>
+      <w:r>
+        <w:rPr>
+          <w:rFonts w:ascii="Segoe UI" w:eastAsia="Times New Roman" w:hAnsi="Segoe UI" w:cs="Segoe UI"/>
+          <w:color w:val="24292E"/>
+          <w:sz w:val="24"/>
+          <w:szCs w:val="24"/>
+        </w:rPr>
+        <w:t xml:space="preserve">, I will attempt to extract relevant features from user generated </w:t>
+      </w:r>
+      <w:r>
+        <w:rPr>
+          <w:rFonts w:ascii="Segoe UI" w:eastAsia="Times New Roman" w:hAnsi="Segoe UI" w:cs="Segoe UI"/>
+          <w:color w:val="24292E"/>
+          <w:sz w:val="24"/>
+          <w:szCs w:val="24"/>
+        </w:rPr>
+        <w:t xml:space="preserve">captions of </w:t>
+      </w:r>
+      <w:r>
+        <w:rPr>
+          <w:rFonts w:ascii="Segoe UI" w:eastAsia="Times New Roman" w:hAnsi="Segoe UI" w:cs="Segoe UI"/>
+          <w:color w:val="24292E"/>
+          <w:sz w:val="24"/>
+          <w:szCs w:val="24"/>
+        </w:rPr>
+        <w:t xml:space="preserve">the </w:t>
+      </w:r>
+      <w:r>
+        <w:rPr>
+          <w:rFonts w:ascii="Segoe UI" w:eastAsia="Times New Roman" w:hAnsi="Segoe UI" w:cs="Segoe UI"/>
+          <w:color w:val="24292E"/>
+          <w:sz w:val="24"/>
+          <w:szCs w:val="24"/>
+        </w:rPr>
+        <w:t>post</w:t>
+      </w:r>
+      <w:r>
+        <w:rPr>
+          <w:rFonts w:ascii="Segoe UI" w:eastAsia="Times New Roman" w:hAnsi="Segoe UI" w:cs="Segoe UI"/>
+          <w:color w:val="24292E"/>
+          <w:sz w:val="24"/>
+          <w:szCs w:val="24"/>
+        </w:rPr>
+        <w:t xml:space="preserve"> as well</w:t>
+      </w:r>
+      <w:r>
+        <w:rPr>
+          <w:rFonts w:ascii="Segoe UI" w:eastAsia="Times New Roman" w:hAnsi="Segoe UI" w:cs="Segoe UI"/>
+          <w:color w:val="24292E"/>
+          <w:sz w:val="24"/>
+          <w:szCs w:val="24"/>
+        </w:rPr>
         <w:t xml:space="preserve">. </w:t>
       </w:r>
-      <w:r>
-        <w:t>For this, an</w:t>
-      </w:r>
-      <w:r>
-        <w:t xml:space="preserve"> image labeling framework will be built using pretrained convolutional neural networks (CNN) for extracting wide array of categorical, and sentiment </w:t>
-      </w:r>
-      <w:r>
-        <w:t xml:space="preserve">characteristic of the </w:t>
-      </w:r>
-      <w:r>
-        <w:t xml:space="preserve">image. Complementary and </w:t>
+    </w:p>
+    <w:p>
+      <w:r>
+        <w:rPr>
+          <w:rFonts w:ascii="Segoe UI" w:eastAsia="Times New Roman" w:hAnsi="Segoe UI" w:cs="Segoe UI"/>
+          <w:color w:val="24292E"/>
+          <w:sz w:val="24"/>
+          <w:szCs w:val="24"/>
+        </w:rPr>
+        <w:lastRenderedPageBreak/>
+        <w:t>All output features will undergo domain specific fine tuning to ensure sensibility and accuracy of the label and the features are weighted by the output probability of each model and combined. This process will require some handpicked parameter tuning but it will be mainly based on the data. With these feature set, we can categorize user characteristics using unsupervised grouping or clustering models. The model will be analyzed to test the validity of generated feature set. Finally, we will create a data analysis tool for characterization of individual Instagram user and a web app for visualizing the analysis along with features which will summarize the characterization of individuals circle of followers and followings.</w:t>
+      </w:r>
+    </w:p>
+    <w:p>
+      <w:r>
+        <w:t xml:space="preserve">The caveat of is that </w:t>
+      </w:r>
+      <w:r>
+        <w:t xml:space="preserve">user </w:t>
+      </w:r>
+      <w:r>
+        <w:t xml:space="preserve">has 100 percent control of what they choose to share but </w:t>
+      </w:r>
+      <w:r>
+        <w:t>selective about what they want to be exposed to</w:t>
+      </w:r>
+      <w:r>
+        <w:t>.</w:t>
+      </w:r>
+      <w:r>
+        <w:t xml:space="preserve"> </w:t>
+      </w:r>
+      <w:r>
+        <w:t>The content a person is exposed to</w:t>
+      </w:r>
+      <w:r>
+        <w:t xml:space="preserve">. </w:t>
+      </w:r>
+      <w:r>
+        <w:t>Given the ease of accessibility and the sheer volume of content, creates a huge diversification.</w:t>
+      </w:r>
+    </w:p>
+    <w:p>
+      <w:pPr>
+        <w:rPr>
+          <w:b/>
+        </w:rPr>
+      </w:pPr>
+      <w:r>
+        <w:rPr>
+          <w:b/>
+        </w:rPr>
+        <w:t>Image</w:t>
+      </w:r>
+      <w:r>
+        <w:rPr>
+          <w:b/>
+        </w:rPr>
+        <w:t xml:space="preserve"> Caption Model Training</w:t>
+      </w:r>
+    </w:p>
+    <w:p>
+      <w:pPr>
+        <w:rPr>
+          <w:b/>
+        </w:rPr>
+      </w:pPr>
+    </w:p>
+    <w:p>
+      <w:pPr>
+        <w:rPr>
+          <w:b/>
+        </w:rPr>
+      </w:pPr>
+      <w:r>
+        <w:rPr>
+          <w:b/>
+        </w:rPr>
+        <w:t>Data Collection</w:t>
+      </w:r>
+    </w:p>
+    <w:p>
+      <w:r>
+        <w:t xml:space="preserve">To </w:t>
+      </w:r>
+      <w:r>
+        <w:t>obtain</w:t>
+      </w:r>
+      <w:r>
+        <w:t xml:space="preserve"> data, first I needed a data miner for Instagram. For this, I’ve used a combination of third-party API for Instagram data scraping, one was </w:t>
+      </w:r>
+      <w:proofErr w:type="spellStart"/>
+      <w:r>
+        <w:t>InstagramAPI</w:t>
+      </w:r>
+      <w:proofErr w:type="spellEnd"/>
+      <w:r>
+        <w:t xml:space="preserve"> and the other was </w:t>
+      </w:r>
+      <w:proofErr w:type="spellStart"/>
+      <w:r>
+        <w:t>InstagramScraper</w:t>
+      </w:r>
+      <w:proofErr w:type="spellEnd"/>
+      <w:r>
+        <w:t xml:space="preserve">. These two APIs individually were not </w:t>
       </w:r>
       <w:proofErr w:type="gramStart"/>
       <w:r>
-        <w:t>similar to</w:t>
+        <w:t>sufficient</w:t>
       </w:r>
       <w:proofErr w:type="gramEnd"/>
       <w:r>
-        <w:t xml:space="preserve"> visual content analysis, high-level </w:t>
-      </w:r>
-      <w:r>
-        <w:t>features</w:t>
-      </w:r>
-      <w:r>
-        <w:t xml:space="preserve"> </w:t>
-      </w:r>
-      <w:r>
-        <w:t>are to</w:t>
-      </w:r>
-      <w:r>
-        <w:t xml:space="preserve"> be extracted from the word captions of each post </w:t>
-      </w:r>
-      <w:r>
-        <w:t xml:space="preserve">using </w:t>
-      </w:r>
-      <w:r>
-        <w:t xml:space="preserve">pretrained recurrent network models. </w:t>
-      </w:r>
-      <w:r>
-        <w:t>A</w:t>
-      </w:r>
-      <w:r>
-        <w:t>ll output features will undergo domain specific fine tuning to ensure sensibility and accuracy</w:t>
-      </w:r>
-      <w:r>
-        <w:t xml:space="preserve"> of the label and the features </w:t>
-      </w:r>
-      <w:r>
-        <w:t>are weighted by the output probability of each model and combined</w:t>
-      </w:r>
-      <w:r>
-        <w:t>. This process will require some handpicked parameter tuning but it will be mainly based on the data.</w:t>
-      </w:r>
-      <w:r>
-        <w:t xml:space="preserve"> With these feature set, we </w:t>
-      </w:r>
-      <w:r>
-        <w:t>can</w:t>
-      </w:r>
-      <w:r>
-        <w:t xml:space="preserve"> categorize user characteristics using unsupervised grouping</w:t>
-      </w:r>
-      <w:r>
-        <w:t xml:space="preserve"> or clustering</w:t>
-      </w:r>
-      <w:r>
-        <w:t xml:space="preserve"> models. The model will be analyzed to test the validity of generated feature set. Finally, we will create a data analysis tool for characterization of individual Instagram user and a web app for visualizing </w:t>
-      </w:r>
-      <w:r>
-        <w:t>the analysis along with features which will summarize the characterization of individuals</w:t>
-      </w:r>
-      <w:r>
-        <w:t xml:space="preserve"> circle of followers and followings. </w:t>
-      </w:r>
-    </w:p>
-    <w:bookmarkEnd w:id="0"/>
-    <w:p/>
-    <w:p>
-      <w:r>
-        <w:t xml:space="preserve">The caveat of is that </w:t>
-      </w:r>
-      <w:r>
-        <w:t xml:space="preserve">user </w:t>
-      </w:r>
-      <w:r>
-        <w:t xml:space="preserve">has 100 percent control of what they choose to share but </w:t>
-      </w:r>
-      <w:r>
-        <w:t>selective about what they want to be exposed to</w:t>
-      </w:r>
-      <w:r>
-        <w:t>.</w:t>
-      </w:r>
-      <w:r>
-        <w:t xml:space="preserve"> </w:t>
-      </w:r>
-      <w:r>
-        <w:t>The content a person is exposed to</w:t>
-      </w:r>
-      <w:r>
-        <w:t xml:space="preserve">. </w:t>
-      </w:r>
-      <w:r>
-        <w:t>Given the ease of accessibility and the sheer volume of content, creates a huge diversification.</w:t>
-      </w:r>
-    </w:p>
-    <w:p>
-      <w:pPr>
-        <w:rPr>
-          <w:b/>
-        </w:rPr>
-      </w:pPr>
-      <w:r>
-        <w:rPr>
-          <w:b/>
-        </w:rPr>
-        <w:t>Data Collection</w:t>
-      </w:r>
-    </w:p>
-    <w:p>
-      <w:r>
-        <w:t xml:space="preserve">To </w:t>
-      </w:r>
-      <w:r>
-        <w:t>obtain</w:t>
-      </w:r>
-      <w:r>
-        <w:t xml:space="preserve"> data, first I needed a data miner for Instagram. For this, I’ve used a combination of third-party API for Instagram data scraping, one was </w:t>
-      </w:r>
-      <w:proofErr w:type="spellStart"/>
-      <w:r>
-        <w:t>InstagramAPI</w:t>
-      </w:r>
-      <w:proofErr w:type="spellEnd"/>
-      <w:r>
-        <w:t xml:space="preserve"> and the other was </w:t>
-      </w:r>
-      <w:proofErr w:type="spellStart"/>
-      <w:r>
-        <w:t>InstagramScraper</w:t>
-      </w:r>
-      <w:proofErr w:type="spellEnd"/>
-      <w:r>
-        <w:t xml:space="preserve">. These two APIs individually were not </w:t>
-      </w:r>
-      <w:proofErr w:type="gramStart"/>
-      <w:r>
-        <w:t>sufficient</w:t>
-      </w:r>
-      <w:proofErr w:type="gramEnd"/>
-      <w:r>
-        <w:t xml:space="preserve"> for me to accomplish my goals which was one, to get the following and follower information of my account and two, download images, captions, comments and number of </w:t>
-      </w:r>
-      <w:r>
-        <w:lastRenderedPageBreak/>
-        <w:t xml:space="preserve">likes for every single post that a user posted.  Two address this, I wrote a python package called </w:t>
+        <w:t xml:space="preserve"> for me to accomplish my goals which was one, to get the following and follower information of my account and two, download images, captions, comments and number of likes for every single post that a user posted.  Two address this, I wrote a python package called </w:t>
       </w:r>
       <w:proofErr w:type="spellStart"/>
       <w:r>
@@ -319,7 +688,11 @@
         <w:t xml:space="preserve">ith massive amount </w:t>
       </w:r>
       <w:r>
-        <w:t xml:space="preserve">of user </w:t>
+        <w:t xml:space="preserve">of </w:t>
+      </w:r>
+      <w:r>
+        <w:lastRenderedPageBreak/>
+        <w:t xml:space="preserve">user </w:t>
       </w:r>
       <w:r>
         <w:t xml:space="preserve">data, </w:t>
@@ -345,9 +718,9 @@
       <w:r>
         <w:t xml:space="preserve"> </w:t>
       </w:r>
-    </w:p>
-    <w:p/>
-    <w:p/>
+      <w:bookmarkStart w:id="0" w:name="_GoBack"/>
+      <w:bookmarkEnd w:id="0"/>
+    </w:p>
     <w:p>
       <w:r>
         <w:t xml:space="preserve">In a survey of </w:t>
@@ -1077,6 +1450,22 @@
       <w:u w:val="single"/>
     </w:rPr>
   </w:style>
+  <w:style w:type="paragraph" w:styleId="NormalWeb">
+    <w:name w:val="Normal (Web)"/>
+    <w:basedOn w:val="Normal"/>
+    <w:uiPriority w:val="99"/>
+    <w:semiHidden/>
+    <w:unhideWhenUsed/>
+    <w:rsid w:val="00237C0C"/>
+    <w:pPr>
+      <w:spacing w:before="100" w:beforeAutospacing="1" w:after="100" w:afterAutospacing="1" w:line="240" w:lineRule="auto"/>
+    </w:pPr>
+    <w:rPr>
+      <w:rFonts w:ascii="Times New Roman" w:eastAsia="Times New Roman" w:hAnsi="Times New Roman" w:cs="Times New Roman"/>
+      <w:sz w:val="24"/>
+      <w:szCs w:val="24"/>
+    </w:rPr>
+  </w:style>
 </w:styles>
 </file>
 

</xml_diff>

<commit_message>
additional notebooks for analysis display
</commit_message>
<xml_diff>
--- a/doc/Project Summary.docx
+++ b/doc/Project Summary.docx
@@ -43,17 +43,15 @@
         </w:rPr>
         <w:t xml:space="preserve">Social media today, for many, is the predominant way of interaction, and receiving and sharing of information with others. People are uploading their most personal, and intimate moments via photos, and videos, and it has become the go-to medium for communicating and documenting </w:t>
       </w:r>
-      <w:proofErr w:type="spellStart"/>
-      <w:r>
-        <w:rPr>
-          <w:rFonts w:ascii="Segoe UI" w:eastAsia="Times New Roman" w:hAnsi="Segoe UI" w:cs="Segoe UI"/>
-          <w:color w:val="24292E"/>
-          <w:sz w:val="24"/>
-          <w:szCs w:val="24"/>
-        </w:rPr>
-        <w:t>apsects</w:t>
-      </w:r>
-      <w:proofErr w:type="spellEnd"/>
+      <w:r>
+        <w:rPr>
+          <w:rFonts w:ascii="Segoe UI" w:eastAsia="Times New Roman" w:hAnsi="Segoe UI" w:cs="Segoe UI"/>
+          <w:color w:val="24292E"/>
+          <w:sz w:val="24"/>
+          <w:szCs w:val="24"/>
+        </w:rPr>
+        <w:t>aspects</w:t>
+      </w:r>
       <w:r>
         <w:rPr>
           <w:rFonts w:ascii="Segoe UI" w:eastAsia="Times New Roman" w:hAnsi="Segoe UI" w:cs="Segoe UI"/>
@@ -617,7 +615,15 @@
         <w:rPr>
           <w:b/>
         </w:rPr>
-        <w:t>Data Pre-Processing</w:t>
+        <w:t>Data Pre-Process</w:t>
+      </w:r>
+      <w:bookmarkStart w:id="0" w:name="_GoBack"/>
+      <w:bookmarkEnd w:id="0"/>
+      <w:r>
+        <w:rPr>
+          <w:b/>
+        </w:rPr>
+        <w:t>ing</w:t>
       </w:r>
     </w:p>
     <w:p>
@@ -718,8 +724,6 @@
       <w:r>
         <w:t xml:space="preserve"> </w:t>
       </w:r>
-      <w:bookmarkStart w:id="0" w:name="_GoBack"/>
-      <w:bookmarkEnd w:id="0"/>
     </w:p>
     <w:p>
       <w:r>

</xml_diff>